<commit_message>
Added Nexus install doc
</commit_message>
<xml_diff>
--- a/Word-Docs/Jenkins-Installation-20180124.docx
+++ b/Word-Docs/Jenkins-Installation-20180124.docx
@@ -629,6 +629,8 @@
               <w:fldChar w:fldCharType="end"/>
             </w:r>
           </w:hyperlink>
+          <w:bookmarkStart w:id="0" w:name="_GoBack"/>
+          <w:bookmarkEnd w:id="0"/>
         </w:p>
         <w:p>
           <w:pPr>
@@ -895,10 +897,7 @@
       </w:sdtContent>
     </w:sdt>
     <w:p/>
-    <w:p>
-      <w:bookmarkStart w:id="0" w:name="_GoBack"/>
-      <w:bookmarkEnd w:id="0"/>
-    </w:p>
+    <w:p/>
     <w:p>
       <w:r>
         <w:br w:type="page"/>
@@ -3841,6 +3840,8 @@
     <w:p/>
     <w:sectPr>
       <w:headerReference w:type="default" r:id="rId19"/>
+      <w:footerReference w:type="even" r:id="rId20"/>
+      <w:footerReference w:type="default" r:id="rId21"/>
       <w:pgSz w:w="12240" w:h="15840"/>
       <w:pgMar w:top="1440" w:right="1440" w:bottom="1440" w:left="1440" w:header="720" w:footer="720" w:gutter="0"/>
       <w:cols w:space="720"/>
@@ -3874,6 +3875,121 @@
     </w:p>
   </w:endnote>
 </w:endnotes>
+</file>
+
+<file path=word/footer1.xml><?xml version="1.0" encoding="utf-8"?>
+<w:ftr xmlns:wpc="http://schemas.microsoft.com/office/word/2010/wordprocessingCanvas" xmlns:cx="http://schemas.microsoft.com/office/drawing/2014/chartex" xmlns:cx1="http://schemas.microsoft.com/office/drawing/2015/9/8/chartex" xmlns:cx2="http://schemas.microsoft.com/office/drawing/2015/10/21/chartex" xmlns:cx3="http://schemas.microsoft.com/office/drawing/2016/5/9/chartex" xmlns:cx4="http://schemas.microsoft.com/office/drawing/2016/5/10/chartex" xmlns:cx5="http://schemas.microsoft.com/office/drawing/2016/5/11/chartex" xmlns:cx6="http://schemas.microsoft.com/office/drawing/2016/5/12/chartex" xmlns:cx7="http://schemas.microsoft.com/office/drawing/2016/5/13/chartex" xmlns:cx8="http://schemas.microsoft.com/office/drawing/2016/5/14/chartex" xmlns:mc="http://schemas.openxmlformats.org/markup-compatibility/2006" xmlns:aink="http://schemas.microsoft.com/office/drawing/2016/ink" xmlns:am3d="http://schemas.microsoft.com/office/drawing/2017/model3d" xmlns:o="urn:schemas-microsoft-com:office:office" xmlns:r="http://schemas.openxmlformats.org/officeDocument/2006/relationships" xmlns:m="http://schemas.openxmlformats.org/officeDocument/2006/math" xmlns:v="urn:schemas-microsoft-com:vml" xmlns:wp14="http://schemas.microsoft.com/office/word/2010/wordprocessingDrawing" xmlns:wp="http://schemas.openxmlformats.org/drawingml/2006/wordprocessingDrawing" xmlns:w10="urn:schemas-microsoft-com:office:word" xmlns:w="http://schemas.openxmlformats.org/wordprocessingml/2006/main" xmlns:w14="http://schemas.microsoft.com/office/word/2010/wordml" xmlns:w15="http://schemas.microsoft.com/office/word/2012/wordml" xmlns:w16cid="http://schemas.microsoft.com/office/word/2016/wordml/cid" xmlns:w16se="http://schemas.microsoft.com/office/word/2015/wordml/symex" xmlns:wpg="http://schemas.microsoft.com/office/word/2010/wordprocessingGroup" xmlns:wpi="http://schemas.microsoft.com/office/word/2010/wordprocessingInk" xmlns:wne="http://schemas.microsoft.com/office/word/2006/wordml" xmlns:wps="http://schemas.microsoft.com/office/word/2010/wordprocessingShape" mc:Ignorable="w14 w15 w16se w16cid wp14">
+  <w:sdt>
+    <w:sdtPr>
+      <w:rPr>
+        <w:rStyle w:val="PageNumber"/>
+      </w:rPr>
+      <w:id w:val="919375879"/>
+      <w:docPartObj>
+        <w:docPartGallery w:val="Page Numbers (Bottom of Page)"/>
+        <w:docPartUnique/>
+      </w:docPartObj>
+    </w:sdtPr>
+    <w:sdtContent>
+      <w:p>
+        <w:pPr>
+          <w:pStyle w:val="Footer"/>
+          <w:framePr w:wrap="none" w:vAnchor="text" w:hAnchor="margin" w:xAlign="center" w:y="1"/>
+          <w:rPr>
+            <w:rStyle w:val="PageNumber"/>
+          </w:rPr>
+        </w:pPr>
+        <w:r>
+          <w:rPr>
+            <w:rStyle w:val="PageNumber"/>
+          </w:rPr>
+          <w:fldChar w:fldCharType="begin"/>
+        </w:r>
+        <w:r>
+          <w:rPr>
+            <w:rStyle w:val="PageNumber"/>
+          </w:rPr>
+          <w:instrText xml:space="preserve"> PAGE </w:instrText>
+        </w:r>
+        <w:r>
+          <w:rPr>
+            <w:rStyle w:val="PageNumber"/>
+          </w:rPr>
+          <w:fldChar w:fldCharType="end"/>
+        </w:r>
+      </w:p>
+    </w:sdtContent>
+  </w:sdt>
+  <w:p>
+    <w:pPr>
+      <w:pStyle w:val="Footer"/>
+    </w:pPr>
+  </w:p>
+</w:ftr>
+</file>
+
+<file path=word/footer2.xml><?xml version="1.0" encoding="utf-8"?>
+<w:ftr xmlns:wpc="http://schemas.microsoft.com/office/word/2010/wordprocessingCanvas" xmlns:cx="http://schemas.microsoft.com/office/drawing/2014/chartex" xmlns:cx1="http://schemas.microsoft.com/office/drawing/2015/9/8/chartex" xmlns:cx2="http://schemas.microsoft.com/office/drawing/2015/10/21/chartex" xmlns:cx3="http://schemas.microsoft.com/office/drawing/2016/5/9/chartex" xmlns:cx4="http://schemas.microsoft.com/office/drawing/2016/5/10/chartex" xmlns:cx5="http://schemas.microsoft.com/office/drawing/2016/5/11/chartex" xmlns:cx6="http://schemas.microsoft.com/office/drawing/2016/5/12/chartex" xmlns:cx7="http://schemas.microsoft.com/office/drawing/2016/5/13/chartex" xmlns:cx8="http://schemas.microsoft.com/office/drawing/2016/5/14/chartex" xmlns:mc="http://schemas.openxmlformats.org/markup-compatibility/2006" xmlns:aink="http://schemas.microsoft.com/office/drawing/2016/ink" xmlns:am3d="http://schemas.microsoft.com/office/drawing/2017/model3d" xmlns:o="urn:schemas-microsoft-com:office:office" xmlns:r="http://schemas.openxmlformats.org/officeDocument/2006/relationships" xmlns:m="http://schemas.openxmlformats.org/officeDocument/2006/math" xmlns:v="urn:schemas-microsoft-com:vml" xmlns:wp14="http://schemas.microsoft.com/office/word/2010/wordprocessingDrawing" xmlns:wp="http://schemas.openxmlformats.org/drawingml/2006/wordprocessingDrawing" xmlns:w10="urn:schemas-microsoft-com:office:word" xmlns:w="http://schemas.openxmlformats.org/wordprocessingml/2006/main" xmlns:w14="http://schemas.microsoft.com/office/word/2010/wordml" xmlns:w15="http://schemas.microsoft.com/office/word/2012/wordml" xmlns:w16cid="http://schemas.microsoft.com/office/word/2016/wordml/cid" xmlns:w16se="http://schemas.microsoft.com/office/word/2015/wordml/symex" xmlns:wpg="http://schemas.microsoft.com/office/word/2010/wordprocessingGroup" xmlns:wpi="http://schemas.microsoft.com/office/word/2010/wordprocessingInk" xmlns:wne="http://schemas.microsoft.com/office/word/2006/wordml" xmlns:wps="http://schemas.microsoft.com/office/word/2010/wordprocessingShape" mc:Ignorable="w14 w15 w16se w16cid wp14">
+  <w:sdt>
+    <w:sdtPr>
+      <w:rPr>
+        <w:rStyle w:val="PageNumber"/>
+      </w:rPr>
+      <w:id w:val="-1065883066"/>
+      <w:docPartObj>
+        <w:docPartGallery w:val="Page Numbers (Bottom of Page)"/>
+        <w:docPartUnique/>
+      </w:docPartObj>
+    </w:sdtPr>
+    <w:sdtContent>
+      <w:p>
+        <w:pPr>
+          <w:pStyle w:val="Footer"/>
+          <w:framePr w:wrap="none" w:vAnchor="text" w:hAnchor="margin" w:xAlign="center" w:y="1"/>
+          <w:rPr>
+            <w:rStyle w:val="PageNumber"/>
+          </w:rPr>
+        </w:pPr>
+        <w:r>
+          <w:rPr>
+            <w:rStyle w:val="PageNumber"/>
+          </w:rPr>
+          <w:fldChar w:fldCharType="begin"/>
+        </w:r>
+        <w:r>
+          <w:rPr>
+            <w:rStyle w:val="PageNumber"/>
+          </w:rPr>
+          <w:instrText xml:space="preserve"> PAGE </w:instrText>
+        </w:r>
+        <w:r>
+          <w:rPr>
+            <w:rStyle w:val="PageNumber"/>
+          </w:rPr>
+          <w:fldChar w:fldCharType="separate"/>
+        </w:r>
+        <w:r>
+          <w:rPr>
+            <w:rStyle w:val="PageNumber"/>
+            <w:noProof/>
+          </w:rPr>
+          <w:t>2</w:t>
+        </w:r>
+        <w:r>
+          <w:rPr>
+            <w:rStyle w:val="PageNumber"/>
+          </w:rPr>
+          <w:fldChar w:fldCharType="end"/>
+        </w:r>
+      </w:p>
+    </w:sdtContent>
+  </w:sdt>
+  <w:p>
+    <w:pPr>
+      <w:pStyle w:val="Footer"/>
+    </w:pPr>
+  </w:p>
+</w:ftr>
 </file>
 
 <file path=word/footnotes.xml><?xml version="1.0" encoding="utf-8"?>
@@ -5731,6 +5847,14 @@
       <w:szCs w:val="22"/>
     </w:rPr>
   </w:style>
+  <w:style w:type="character" w:styleId="PageNumber">
+    <w:name w:val="page number"/>
+    <w:basedOn w:val="DefaultParagraphFont"/>
+    <w:uiPriority w:val="99"/>
+    <w:semiHidden/>
+    <w:unhideWhenUsed/>
+    <w:rsid w:val="00403C34"/>
+  </w:style>
 </w:styles>
 </file>
 
@@ -6000,7 +6124,7 @@
 </file>
 
 <file path=customXml/itemProps1.xml><?xml version="1.0" encoding="utf-8"?>
-<ds:datastoreItem xmlns:ds="http://schemas.openxmlformats.org/officeDocument/2006/customXml" ds:itemID="{5D91836C-0276-5E47-A395-9F9E0C017969}">
+<ds:datastoreItem xmlns:ds="http://schemas.openxmlformats.org/officeDocument/2006/customXml" ds:itemID="{9AC8BD27-7D4E-7445-AC0B-104660690D62}">
   <ds:schemaRefs>
     <ds:schemaRef ds:uri="http://schemas.openxmlformats.org/officeDocument/2006/bibliography"/>
   </ds:schemaRefs>

</xml_diff>